<commit_message>
4.3 Cascaded Shadow Maps
</commit_message>
<xml_diff>
--- a/04 直接阴影.docx
+++ b/04 直接阴影.docx
@@ -20,6 +20,21 @@
     <w:p>
       <w:pPr>
         <w:rPr>
+          <w:rFonts w:hint="default"/>
+          <w:lang w:val="en-US" w:eastAsia="zh-CN"/>
+        </w:rPr>
+      </w:pPr>
+      <w:r>
+        <w:rPr>
+          <w:rFonts w:hint="eastAsia"/>
+          <w:lang w:val="en-US" w:eastAsia="zh-CN"/>
+        </w:rPr>
+        <w:t>该部分内容较多，我在代码处也加了一些注释方便阅读。</w:t>
+      </w:r>
+    </w:p>
+    <w:p>
+      <w:pPr>
+        <w:rPr>
           <w:rFonts w:hint="eastAsia"/>
           <w:lang w:val="en-US" w:eastAsia="zh-CN"/>
         </w:rPr>
@@ -50,8 +65,8 @@
       <w:r>
         <w:drawing>
           <wp:inline distT="0" distB="0" distL="114300" distR="114300">
-            <wp:extent cx="2733675" cy="1339850"/>
-            <wp:effectExtent l="0" t="0" r="9525" b="1270"/>
+            <wp:extent cx="2733675" cy="1098550"/>
+            <wp:effectExtent l="0" t="0" r="0" b="0"/>
             <wp:docPr id="1" name="图片 1"/>
             <wp:cNvGraphicFramePr>
               <a:graphicFrameLocks xmlns:a="http://schemas.openxmlformats.org/drawingml/2006/main" noChangeAspect="1"/>
@@ -67,7 +82,7 @@
                   </pic:nvPicPr>
                   <pic:blipFill>
                     <a:blip r:embed="rId4"/>
-                    <a:srcRect t="20285"/>
+                    <a:srcRect t="34641"/>
                     <a:stretch>
                       <a:fillRect/>
                     </a:stretch>
@@ -75,7 +90,7 @@
                   <pic:spPr>
                     <a:xfrm>
                       <a:off x="0" y="0"/>
-                      <a:ext cx="2733675" cy="1339850"/>
+                      <a:ext cx="2733675" cy="1098550"/>
                     </a:xfrm>
                     <a:prstGeom prst="rect">
                       <a:avLst/>
@@ -905,16 +920,7 @@
           <w:rFonts w:hint="eastAsia"/>
           <w:lang w:val="en-US" w:eastAsia="zh-CN"/>
         </w:rPr>
-        <w:t>会得到范围外有问题，且存在自遮挡的阴影结果，我们之后处理它们</w:t>
-      </w:r>
-      <w:bookmarkStart w:id="0" w:name="_GoBack"/>
-      <w:bookmarkEnd w:id="0"/>
-      <w:r>
-        <w:rPr>
-          <w:rFonts w:hint="eastAsia"/>
-          <w:lang w:val="en-US" w:eastAsia="zh-CN"/>
-        </w:rPr>
-        <w:t>。</w:t>
+        <w:t>会得到范围外有问题，且存在自遮挡的阴影结果，我们之后处理它们。</w:t>
       </w:r>
     </w:p>
     <w:p>
@@ -978,12 +984,6 @@
       </w:r>
     </w:p>
     <w:p>
-      <w:pPr>
-        <w:rPr>
-          <w:rFonts w:hint="default"/>
-          <w:lang w:val="en-US" w:eastAsia="zh-CN"/>
-        </w:rPr>
-      </w:pPr>
       <w:r>
         <w:drawing>
           <wp:inline distT="0" distB="0" distL="114300" distR="114300">
@@ -1012,6 +1012,790 @@
                     <a:xfrm>
                       <a:off x="0" y="0"/>
                       <a:ext cx="3874770" cy="1935480"/>
+                    </a:xfrm>
+                    <a:prstGeom prst="rect">
+                      <a:avLst/>
+                    </a:prstGeom>
+                    <a:noFill/>
+                    <a:ln>
+                      <a:noFill/>
+                    </a:ln>
+                  </pic:spPr>
+                </pic:pic>
+              </a:graphicData>
+            </a:graphic>
+          </wp:inline>
+        </w:drawing>
+      </w:r>
+    </w:p>
+    <w:p/>
+    <w:p>
+      <w:pPr>
+        <w:rPr>
+          <w:rFonts w:hint="eastAsia"/>
+          <w:lang w:val="en-US" w:eastAsia="zh-CN"/>
+        </w:rPr>
+      </w:pPr>
+      <w:r>
+        <w:rPr>
+          <w:rFonts w:hint="eastAsia"/>
+          <w:lang w:val="en-US" w:eastAsia="zh-CN"/>
+        </w:rPr>
+        <w:t>对于阴影而言，理想情况是阴影贴图的像素大小等于显示贴图的像素大小。因此我们应该根据视线距离改变阴影贴图分辨率，这就是级联阴影的方法。</w:t>
+      </w:r>
+    </w:p>
+    <w:p>
+      <w:pPr>
+        <w:rPr>
+          <w:rFonts w:hint="eastAsia"/>
+          <w:lang w:val="en-US" w:eastAsia="zh-CN"/>
+        </w:rPr>
+      </w:pPr>
+    </w:p>
+    <w:p>
+      <w:pPr>
+        <w:rPr>
+          <w:rFonts w:hint="eastAsia"/>
+          <w:lang w:val="en-US" w:eastAsia="zh-CN"/>
+        </w:rPr>
+      </w:pPr>
+      <w:r>
+        <w:rPr>
+          <w:rFonts w:hint="eastAsia"/>
+          <w:lang w:val="en-US" w:eastAsia="zh-CN"/>
+        </w:rPr>
+        <w:t>级联阴影设置也放在RP Asset里：</w:t>
+      </w:r>
+    </w:p>
+    <w:p>
+      <w:pPr>
+        <w:rPr>
+          <w:rFonts w:hint="default"/>
+          <w:lang w:val="en-US" w:eastAsia="zh-CN"/>
+        </w:rPr>
+      </w:pPr>
+      <w:r>
+        <w:drawing>
+          <wp:inline distT="0" distB="0" distL="114300" distR="114300">
+            <wp:extent cx="2700655" cy="1273175"/>
+            <wp:effectExtent l="0" t="0" r="12065" b="6985"/>
+            <wp:docPr id="12" name="图片 1"/>
+            <wp:cNvGraphicFramePr>
+              <a:graphicFrameLocks xmlns:a="http://schemas.openxmlformats.org/drawingml/2006/main" noChangeAspect="1"/>
+            </wp:cNvGraphicFramePr>
+            <a:graphic xmlns:a="http://schemas.openxmlformats.org/drawingml/2006/main">
+              <a:graphicData uri="http://schemas.openxmlformats.org/drawingml/2006/picture">
+                <pic:pic xmlns:pic="http://schemas.openxmlformats.org/drawingml/2006/picture">
+                  <pic:nvPicPr>
+                    <pic:cNvPr id="12" name="图片 1"/>
+                    <pic:cNvPicPr>
+                      <a:picLocks noChangeAspect="1"/>
+                    </pic:cNvPicPr>
+                  </pic:nvPicPr>
+                  <pic:blipFill>
+                    <a:blip r:embed="rId15"/>
+                    <a:stretch>
+                      <a:fillRect/>
+                    </a:stretch>
+                  </pic:blipFill>
+                  <pic:spPr>
+                    <a:xfrm>
+                      <a:off x="0" y="0"/>
+                      <a:ext cx="2700655" cy="1273175"/>
+                    </a:xfrm>
+                    <a:prstGeom prst="rect">
+                      <a:avLst/>
+                    </a:prstGeom>
+                    <a:noFill/>
+                    <a:ln>
+                      <a:noFill/>
+                    </a:ln>
+                  </pic:spPr>
+                </pic:pic>
+              </a:graphicData>
+            </a:graphic>
+          </wp:inline>
+        </w:drawing>
+      </w:r>
+    </w:p>
+    <w:p>
+      <w:pPr>
+        <w:rPr>
+          <w:rFonts w:hint="eastAsia"/>
+          <w:lang w:val="en-US" w:eastAsia="zh-CN"/>
+        </w:rPr>
+      </w:pPr>
+      <w:r>
+        <w:rPr>
+          <w:rFonts w:hint="eastAsia"/>
+          <w:lang w:val="en-US" w:eastAsia="zh-CN"/>
+        </w:rPr>
+        <w:t>然后，调整阴影相关数组大小，并调整tile和split大小，在绘制阴影贴图时，传入Cascade相关参数生成对应的渲染设置。</w:t>
+      </w:r>
+    </w:p>
+    <w:p>
+      <w:pPr>
+        <w:rPr>
+          <w:rFonts w:hint="eastAsia"/>
+          <w:lang w:val="en-US" w:eastAsia="zh-CN"/>
+        </w:rPr>
+      </w:pPr>
+      <w:r>
+        <w:rPr>
+          <w:rFonts w:hint="eastAsia"/>
+          <w:lang w:val="en-US" w:eastAsia="zh-CN"/>
+        </w:rPr>
+        <w:t>单个光源：</w:t>
+      </w:r>
+    </w:p>
+    <w:p>
+      <w:r>
+        <w:drawing>
+          <wp:inline distT="0" distB="0" distL="114300" distR="114300">
+            <wp:extent cx="2374265" cy="2364105"/>
+            <wp:effectExtent l="0" t="0" r="3175" b="13335"/>
+            <wp:docPr id="13" name="图片 2"/>
+            <wp:cNvGraphicFramePr>
+              <a:graphicFrameLocks xmlns:a="http://schemas.openxmlformats.org/drawingml/2006/main" noChangeAspect="1"/>
+            </wp:cNvGraphicFramePr>
+            <a:graphic xmlns:a="http://schemas.openxmlformats.org/drawingml/2006/main">
+              <a:graphicData uri="http://schemas.openxmlformats.org/drawingml/2006/picture">
+                <pic:pic xmlns:pic="http://schemas.openxmlformats.org/drawingml/2006/picture">
+                  <pic:nvPicPr>
+                    <pic:cNvPr id="13" name="图片 2"/>
+                    <pic:cNvPicPr>
+                      <a:picLocks noChangeAspect="1"/>
+                    </pic:cNvPicPr>
+                  </pic:nvPicPr>
+                  <pic:blipFill>
+                    <a:blip r:embed="rId16"/>
+                    <a:stretch>
+                      <a:fillRect/>
+                    </a:stretch>
+                  </pic:blipFill>
+                  <pic:spPr>
+                    <a:xfrm>
+                      <a:off x="0" y="0"/>
+                      <a:ext cx="2374265" cy="2364105"/>
+                    </a:xfrm>
+                    <a:prstGeom prst="rect">
+                      <a:avLst/>
+                    </a:prstGeom>
+                    <a:noFill/>
+                    <a:ln>
+                      <a:noFill/>
+                    </a:ln>
+                  </pic:spPr>
+                </pic:pic>
+              </a:graphicData>
+            </a:graphic>
+          </wp:inline>
+        </w:drawing>
+      </w:r>
+    </w:p>
+    <w:p>
+      <w:pPr>
+        <w:rPr>
+          <w:rFonts w:hint="eastAsia"/>
+          <w:lang w:val="en-US" w:eastAsia="zh-CN"/>
+        </w:rPr>
+      </w:pPr>
+      <w:r>
+        <w:rPr>
+          <w:rFonts w:hint="eastAsia"/>
+          <w:lang w:val="en-US" w:eastAsia="zh-CN"/>
+        </w:rPr>
+        <w:t>四个光源：</w:t>
+      </w:r>
+    </w:p>
+    <w:p>
+      <w:r>
+        <w:drawing>
+          <wp:inline distT="0" distB="0" distL="114300" distR="114300">
+            <wp:extent cx="2368550" cy="2344420"/>
+            <wp:effectExtent l="0" t="0" r="8890" b="2540"/>
+            <wp:docPr id="14" name="图片 3"/>
+            <wp:cNvGraphicFramePr>
+              <a:graphicFrameLocks xmlns:a="http://schemas.openxmlformats.org/drawingml/2006/main" noChangeAspect="1"/>
+            </wp:cNvGraphicFramePr>
+            <a:graphic xmlns:a="http://schemas.openxmlformats.org/drawingml/2006/main">
+              <a:graphicData uri="http://schemas.openxmlformats.org/drawingml/2006/picture">
+                <pic:pic xmlns:pic="http://schemas.openxmlformats.org/drawingml/2006/picture">
+                  <pic:nvPicPr>
+                    <pic:cNvPr id="14" name="图片 3"/>
+                    <pic:cNvPicPr>
+                      <a:picLocks noChangeAspect="1"/>
+                    </pic:cNvPicPr>
+                  </pic:nvPicPr>
+                  <pic:blipFill>
+                    <a:blip r:embed="rId17"/>
+                    <a:stretch>
+                      <a:fillRect/>
+                    </a:stretch>
+                  </pic:blipFill>
+                  <pic:spPr>
+                    <a:xfrm>
+                      <a:off x="0" y="0"/>
+                      <a:ext cx="2368550" cy="2344420"/>
+                    </a:xfrm>
+                    <a:prstGeom prst="rect">
+                      <a:avLst/>
+                    </a:prstGeom>
+                    <a:noFill/>
+                    <a:ln>
+                      <a:noFill/>
+                    </a:ln>
+                  </pic:spPr>
+                </pic:pic>
+              </a:graphicData>
+            </a:graphic>
+          </wp:inline>
+        </w:drawing>
+      </w:r>
+    </w:p>
+    <w:p/>
+    <w:p>
+      <w:pPr>
+        <w:rPr>
+          <w:rFonts w:hint="eastAsia"/>
+          <w:lang w:val="en-US" w:eastAsia="zh-CN"/>
+        </w:rPr>
+      </w:pPr>
+      <w:r>
+        <w:rPr>
+          <w:rFonts w:hint="eastAsia"/>
+          <w:lang w:val="en-US" w:eastAsia="zh-CN"/>
+        </w:rPr>
+        <w:t>每一级裁剪都是一个裁剪球体，把它们上传到GPU，以确定选择的层级。</w:t>
+      </w:r>
+    </w:p>
+    <w:p>
+      <w:pPr>
+        <w:rPr>
+          <w:rFonts w:hint="eastAsia"/>
+          <w:lang w:val="en-US" w:eastAsia="zh-CN"/>
+        </w:rPr>
+      </w:pPr>
+      <w:r>
+        <w:rPr>
+          <w:rFonts w:hint="eastAsia"/>
+          <w:lang w:val="en-US" w:eastAsia="zh-CN"/>
+        </w:rPr>
+        <w:t>并且，对于不同的方向光，因为我们的最大阴影距离和层级比例是一致的，所以只需要一个阴影的裁剪球体数组即可。</w:t>
+      </w:r>
+    </w:p>
+    <w:p>
+      <w:pPr>
+        <w:rPr>
+          <w:rFonts w:hint="eastAsia"/>
+          <w:lang w:val="en-US" w:eastAsia="zh-CN"/>
+        </w:rPr>
+      </w:pPr>
+      <w:r>
+        <w:drawing>
+          <wp:inline distT="0" distB="0" distL="114300" distR="114300">
+            <wp:extent cx="1922145" cy="1560830"/>
+            <wp:effectExtent l="0" t="0" r="13335" b="8890"/>
+            <wp:docPr id="15" name="图片 4"/>
+            <wp:cNvGraphicFramePr>
+              <a:graphicFrameLocks xmlns:a="http://schemas.openxmlformats.org/drawingml/2006/main" noChangeAspect="1"/>
+            </wp:cNvGraphicFramePr>
+            <a:graphic xmlns:a="http://schemas.openxmlformats.org/drawingml/2006/main">
+              <a:graphicData uri="http://schemas.openxmlformats.org/drawingml/2006/picture">
+                <pic:pic xmlns:pic="http://schemas.openxmlformats.org/drawingml/2006/picture">
+                  <pic:nvPicPr>
+                    <pic:cNvPr id="15" name="图片 4"/>
+                    <pic:cNvPicPr>
+                      <a:picLocks noChangeAspect="1"/>
+                    </pic:cNvPicPr>
+                  </pic:nvPicPr>
+                  <pic:blipFill>
+                    <a:blip r:embed="rId18"/>
+                    <a:stretch>
+                      <a:fillRect/>
+                    </a:stretch>
+                  </pic:blipFill>
+                  <pic:spPr>
+                    <a:xfrm>
+                      <a:off x="0" y="0"/>
+                      <a:ext cx="1922145" cy="1560830"/>
+                    </a:xfrm>
+                    <a:prstGeom prst="rect">
+                      <a:avLst/>
+                    </a:prstGeom>
+                    <a:noFill/>
+                    <a:ln>
+                      <a:noFill/>
+                    </a:ln>
+                  </pic:spPr>
+                </pic:pic>
+              </a:graphicData>
+            </a:graphic>
+          </wp:inline>
+        </w:drawing>
+      </w:r>
+    </w:p>
+    <w:p>
+      <w:pPr>
+        <w:rPr>
+          <w:rFonts w:hint="eastAsia"/>
+          <w:lang w:val="en-US" w:eastAsia="zh-CN"/>
+        </w:rPr>
+      </w:pPr>
+    </w:p>
+    <w:p>
+      <w:pPr>
+        <w:rPr>
+          <w:rFonts w:hint="eastAsia"/>
+          <w:lang w:val="en-US" w:eastAsia="zh-CN"/>
+        </w:rPr>
+      </w:pPr>
+      <w:r>
+        <w:rPr>
+          <w:rFonts w:hint="eastAsia"/>
+          <w:lang w:val="en-US" w:eastAsia="zh-CN"/>
+        </w:rPr>
+        <w:t>把级联选择的结果作为一个结构体，该结果由片元的世界空间位置决定。用级联选择的结果来决定阴影贴图的选择。</w:t>
+      </w:r>
+    </w:p>
+    <w:p>
+      <w:pPr>
+        <w:rPr>
+          <w:rFonts w:hint="eastAsia"/>
+          <w:lang w:val="en-US" w:eastAsia="zh-CN"/>
+        </w:rPr>
+      </w:pPr>
+      <w:r>
+        <w:rPr>
+          <w:rFonts w:hint="eastAsia"/>
+          <w:lang w:val="en-US" w:eastAsia="zh-CN"/>
+        </w:rPr>
+        <w:t>手动更改结果，查看阴影贴图是否选择正确：</w:t>
+      </w:r>
+    </w:p>
+    <w:p>
+      <w:r>
+        <w:drawing>
+          <wp:inline distT="0" distB="0" distL="114300" distR="114300">
+            <wp:extent cx="4378960" cy="1963420"/>
+            <wp:effectExtent l="0" t="0" r="10160" b="2540"/>
+            <wp:docPr id="16" name="图片 5"/>
+            <wp:cNvGraphicFramePr>
+              <a:graphicFrameLocks xmlns:a="http://schemas.openxmlformats.org/drawingml/2006/main" noChangeAspect="1"/>
+            </wp:cNvGraphicFramePr>
+            <a:graphic xmlns:a="http://schemas.openxmlformats.org/drawingml/2006/main">
+              <a:graphicData uri="http://schemas.openxmlformats.org/drawingml/2006/picture">
+                <pic:pic xmlns:pic="http://schemas.openxmlformats.org/drawingml/2006/picture">
+                  <pic:nvPicPr>
+                    <pic:cNvPr id="16" name="图片 5"/>
+                    <pic:cNvPicPr>
+                      <a:picLocks noChangeAspect="1"/>
+                    </pic:cNvPicPr>
+                  </pic:nvPicPr>
+                  <pic:blipFill>
+                    <a:blip r:embed="rId19"/>
+                    <a:stretch>
+                      <a:fillRect/>
+                    </a:stretch>
+                  </pic:blipFill>
+                  <pic:spPr>
+                    <a:xfrm>
+                      <a:off x="0" y="0"/>
+                      <a:ext cx="4378960" cy="1963420"/>
+                    </a:xfrm>
+                    <a:prstGeom prst="rect">
+                      <a:avLst/>
+                    </a:prstGeom>
+                    <a:noFill/>
+                    <a:ln>
+                      <a:noFill/>
+                    </a:ln>
+                  </pic:spPr>
+                </pic:pic>
+              </a:graphicData>
+            </a:graphic>
+          </wp:inline>
+        </w:drawing>
+      </w:r>
+    </w:p>
+    <w:p>
+      <w:r>
+        <w:drawing>
+          <wp:inline distT="0" distB="0" distL="114300" distR="114300">
+            <wp:extent cx="4368165" cy="1957705"/>
+            <wp:effectExtent l="0" t="0" r="5715" b="8255"/>
+            <wp:docPr id="17" name="图片 6"/>
+            <wp:cNvGraphicFramePr>
+              <a:graphicFrameLocks xmlns:a="http://schemas.openxmlformats.org/drawingml/2006/main" noChangeAspect="1"/>
+            </wp:cNvGraphicFramePr>
+            <a:graphic xmlns:a="http://schemas.openxmlformats.org/drawingml/2006/main">
+              <a:graphicData uri="http://schemas.openxmlformats.org/drawingml/2006/picture">
+                <pic:pic xmlns:pic="http://schemas.openxmlformats.org/drawingml/2006/picture">
+                  <pic:nvPicPr>
+                    <pic:cNvPr id="17" name="图片 6"/>
+                    <pic:cNvPicPr>
+                      <a:picLocks noChangeAspect="1"/>
+                    </pic:cNvPicPr>
+                  </pic:nvPicPr>
+                  <pic:blipFill>
+                    <a:blip r:embed="rId20"/>
+                    <a:stretch>
+                      <a:fillRect/>
+                    </a:stretch>
+                  </pic:blipFill>
+                  <pic:spPr>
+                    <a:xfrm>
+                      <a:off x="0" y="0"/>
+                      <a:ext cx="4368165" cy="1957705"/>
+                    </a:xfrm>
+                    <a:prstGeom prst="rect">
+                      <a:avLst/>
+                    </a:prstGeom>
+                    <a:noFill/>
+                    <a:ln>
+                      <a:noFill/>
+                    </a:ln>
+                  </pic:spPr>
+                </pic:pic>
+              </a:graphicData>
+            </a:graphic>
+          </wp:inline>
+        </w:drawing>
+      </w:r>
+    </w:p>
+    <w:p/>
+    <w:p>
+      <w:pPr>
+        <w:rPr>
+          <w:rFonts w:hint="eastAsia"/>
+          <w:lang w:val="en-US" w:eastAsia="zh-CN"/>
+        </w:rPr>
+      </w:pPr>
+      <w:r>
+        <w:rPr>
+          <w:rFonts w:hint="eastAsia"/>
+          <w:lang w:val="en-US" w:eastAsia="zh-CN"/>
+        </w:rPr>
+        <w:t>通过判断着色点是否在每一层级的CullingSphere内，确定层级，遍历时先遍历最小的Sphere：</w:t>
+      </w:r>
+    </w:p>
+    <w:p>
+      <w:r>
+        <w:drawing>
+          <wp:inline distT="0" distB="0" distL="114300" distR="114300">
+            <wp:extent cx="4391660" cy="1938020"/>
+            <wp:effectExtent l="0" t="0" r="12700" b="12700"/>
+            <wp:docPr id="18" name="图片 7"/>
+            <wp:cNvGraphicFramePr>
+              <a:graphicFrameLocks xmlns:a="http://schemas.openxmlformats.org/drawingml/2006/main" noChangeAspect="1"/>
+            </wp:cNvGraphicFramePr>
+            <a:graphic xmlns:a="http://schemas.openxmlformats.org/drawingml/2006/main">
+              <a:graphicData uri="http://schemas.openxmlformats.org/drawingml/2006/picture">
+                <pic:pic xmlns:pic="http://schemas.openxmlformats.org/drawingml/2006/picture">
+                  <pic:nvPicPr>
+                    <pic:cNvPr id="18" name="图片 7"/>
+                    <pic:cNvPicPr>
+                      <a:picLocks noChangeAspect="1"/>
+                    </pic:cNvPicPr>
+                  </pic:nvPicPr>
+                  <pic:blipFill>
+                    <a:blip r:embed="rId21"/>
+                    <a:stretch>
+                      <a:fillRect/>
+                    </a:stretch>
+                  </pic:blipFill>
+                  <pic:spPr>
+                    <a:xfrm>
+                      <a:off x="0" y="0"/>
+                      <a:ext cx="4391660" cy="1938020"/>
+                    </a:xfrm>
+                    <a:prstGeom prst="rect">
+                      <a:avLst/>
+                    </a:prstGeom>
+                    <a:noFill/>
+                    <a:ln>
+                      <a:noFill/>
+                    </a:ln>
+                  </pic:spPr>
+                </pic:pic>
+              </a:graphicData>
+            </a:graphic>
+          </wp:inline>
+        </w:drawing>
+      </w:r>
+    </w:p>
+    <w:p/>
+    <w:p>
+      <w:pPr>
+        <w:rPr>
+          <w:rFonts w:hint="eastAsia"/>
+          <w:lang w:val="en-US" w:eastAsia="zh-CN"/>
+        </w:rPr>
+      </w:pPr>
+      <w:r>
+        <w:rPr>
+          <w:rFonts w:hint="eastAsia"/>
+          <w:lang w:val="en-US" w:eastAsia="zh-CN"/>
+        </w:rPr>
+        <w:t>我们还可以返回一个强度，超出级联范围时，返回0，否则返回1。</w:t>
+      </w:r>
+    </w:p>
+    <w:p>
+      <w:pPr>
+        <w:rPr>
+          <w:rFonts w:hint="eastAsia"/>
+          <w:lang w:val="en-US" w:eastAsia="zh-CN"/>
+        </w:rPr>
+      </w:pPr>
+      <w:r>
+        <w:rPr>
+          <w:rFonts w:hint="eastAsia"/>
+          <w:lang w:val="en-US" w:eastAsia="zh-CN"/>
+        </w:rPr>
+        <w:t>最大阴影距离为12的结果：</w:t>
+      </w:r>
+    </w:p>
+    <w:p>
+      <w:r>
+        <w:drawing>
+          <wp:inline distT="0" distB="0" distL="114300" distR="114300">
+            <wp:extent cx="4250690" cy="1793240"/>
+            <wp:effectExtent l="0" t="0" r="1270" b="5080"/>
+            <wp:docPr id="19" name="图片 8"/>
+            <wp:cNvGraphicFramePr>
+              <a:graphicFrameLocks xmlns:a="http://schemas.openxmlformats.org/drawingml/2006/main" noChangeAspect="1"/>
+            </wp:cNvGraphicFramePr>
+            <a:graphic xmlns:a="http://schemas.openxmlformats.org/drawingml/2006/main">
+              <a:graphicData uri="http://schemas.openxmlformats.org/drawingml/2006/picture">
+                <pic:pic xmlns:pic="http://schemas.openxmlformats.org/drawingml/2006/picture">
+                  <pic:nvPicPr>
+                    <pic:cNvPr id="19" name="图片 8"/>
+                    <pic:cNvPicPr>
+                      <a:picLocks noChangeAspect="1"/>
+                    </pic:cNvPicPr>
+                  </pic:nvPicPr>
+                  <pic:blipFill>
+                    <a:blip r:embed="rId22"/>
+                    <a:stretch>
+                      <a:fillRect/>
+                    </a:stretch>
+                  </pic:blipFill>
+                  <pic:spPr>
+                    <a:xfrm>
+                      <a:off x="0" y="0"/>
+                      <a:ext cx="4250690" cy="1793240"/>
+                    </a:xfrm>
+                    <a:prstGeom prst="rect">
+                      <a:avLst/>
+                    </a:prstGeom>
+                    <a:noFill/>
+                    <a:ln>
+                      <a:noFill/>
+                    </a:ln>
+                  </pic:spPr>
+                </pic:pic>
+              </a:graphicData>
+            </a:graphic>
+          </wp:inline>
+        </w:drawing>
+      </w:r>
+    </w:p>
+    <w:p>
+      <w:pPr>
+        <w:rPr>
+          <w:rFonts w:hint="eastAsia"/>
+          <w:lang w:val="en-US" w:eastAsia="zh-CN"/>
+        </w:rPr>
+      </w:pPr>
+      <w:r>
+        <w:rPr>
+          <w:rFonts w:hint="eastAsia"/>
+          <w:lang w:val="en-US" w:eastAsia="zh-CN"/>
+        </w:rPr>
+        <w:t>但是，一些物体在最高层级的级联里也没有阴影，我们需要用最大阴影距离来二次修正。</w:t>
+      </w:r>
+    </w:p>
+    <w:p>
+      <w:pPr>
+        <w:rPr>
+          <w:rFonts w:hint="eastAsia"/>
+          <w:lang w:val="en-US" w:eastAsia="zh-CN"/>
+        </w:rPr>
+      </w:pPr>
+      <w:r>
+        <w:rPr>
+          <w:rFonts w:hint="eastAsia"/>
+          <w:lang w:val="en-US" w:eastAsia="zh-CN"/>
+        </w:rPr>
+        <w:t>（最大距离是基于ViewSpace的深度的，所以要计算对应深度存在surface里）</w:t>
+      </w:r>
+    </w:p>
+    <w:p>
+      <w:r>
+        <w:drawing>
+          <wp:inline distT="0" distB="0" distL="114300" distR="114300">
+            <wp:extent cx="3813810" cy="1733550"/>
+            <wp:effectExtent l="0" t="0" r="11430" b="3810"/>
+            <wp:docPr id="20" name="图片 9"/>
+            <wp:cNvGraphicFramePr>
+              <a:graphicFrameLocks xmlns:a="http://schemas.openxmlformats.org/drawingml/2006/main" noChangeAspect="1"/>
+            </wp:cNvGraphicFramePr>
+            <a:graphic xmlns:a="http://schemas.openxmlformats.org/drawingml/2006/main">
+              <a:graphicData uri="http://schemas.openxmlformats.org/drawingml/2006/picture">
+                <pic:pic xmlns:pic="http://schemas.openxmlformats.org/drawingml/2006/picture">
+                  <pic:nvPicPr>
+                    <pic:cNvPr id="20" name="图片 9"/>
+                    <pic:cNvPicPr>
+                      <a:picLocks noChangeAspect="1"/>
+                    </pic:cNvPicPr>
+                  </pic:nvPicPr>
+                  <pic:blipFill>
+                    <a:blip r:embed="rId23"/>
+                    <a:stretch>
+                      <a:fillRect/>
+                    </a:stretch>
+                  </pic:blipFill>
+                  <pic:spPr>
+                    <a:xfrm>
+                      <a:off x="0" y="0"/>
+                      <a:ext cx="3813810" cy="1733550"/>
+                    </a:xfrm>
+                    <a:prstGeom prst="rect">
+                      <a:avLst/>
+                    </a:prstGeom>
+                    <a:noFill/>
+                    <a:ln>
+                      <a:noFill/>
+                    </a:ln>
+                  </pic:spPr>
+                </pic:pic>
+              </a:graphicData>
+            </a:graphic>
+          </wp:inline>
+        </w:drawing>
+      </w:r>
+    </w:p>
+    <w:p/>
+    <w:p>
+      <w:pPr>
+        <w:rPr>
+          <w:rFonts w:hint="eastAsia"/>
+          <w:lang w:val="en-US" w:eastAsia="zh-CN"/>
+        </w:rPr>
+      </w:pPr>
+      <w:r>
+        <w:rPr>
+          <w:rFonts w:hint="eastAsia"/>
+          <w:lang w:val="en-US" w:eastAsia="zh-CN"/>
+        </w:rPr>
+        <w:t>我们可以用一个线性方程生成淡出效果，淡出的范围作为配置项放在RP Asset里。</w:t>
+      </w:r>
+    </w:p>
+    <w:p>
+      <w:r>
+        <w:drawing>
+          <wp:inline distT="0" distB="0" distL="114300" distR="114300">
+            <wp:extent cx="3860165" cy="1791335"/>
+            <wp:effectExtent l="0" t="0" r="10795" b="6985"/>
+            <wp:docPr id="21" name="图片 10"/>
+            <wp:cNvGraphicFramePr>
+              <a:graphicFrameLocks xmlns:a="http://schemas.openxmlformats.org/drawingml/2006/main" noChangeAspect="1"/>
+            </wp:cNvGraphicFramePr>
+            <a:graphic xmlns:a="http://schemas.openxmlformats.org/drawingml/2006/main">
+              <a:graphicData uri="http://schemas.openxmlformats.org/drawingml/2006/picture">
+                <pic:pic xmlns:pic="http://schemas.openxmlformats.org/drawingml/2006/picture">
+                  <pic:nvPicPr>
+                    <pic:cNvPr id="21" name="图片 10"/>
+                    <pic:cNvPicPr>
+                      <a:picLocks noChangeAspect="1"/>
+                    </pic:cNvPicPr>
+                  </pic:nvPicPr>
+                  <pic:blipFill>
+                    <a:blip r:embed="rId24"/>
+                    <a:stretch>
+                      <a:fillRect/>
+                    </a:stretch>
+                  </pic:blipFill>
+                  <pic:spPr>
+                    <a:xfrm>
+                      <a:off x="0" y="0"/>
+                      <a:ext cx="3860165" cy="1791335"/>
+                    </a:xfrm>
+                    <a:prstGeom prst="rect">
+                      <a:avLst/>
+                    </a:prstGeom>
+                    <a:noFill/>
+                    <a:ln>
+                      <a:noFill/>
+                    </a:ln>
+                  </pic:spPr>
+                </pic:pic>
+              </a:graphicData>
+            </a:graphic>
+          </wp:inline>
+        </w:drawing>
+      </w:r>
+    </w:p>
+    <w:p/>
+    <w:p>
+      <w:pPr>
+        <w:rPr>
+          <w:rFonts w:hint="eastAsia"/>
+          <w:lang w:val="en-US" w:eastAsia="zh-CN"/>
+        </w:rPr>
+      </w:pPr>
+      <w:r>
+        <w:rPr>
+          <w:rFonts w:hint="eastAsia"/>
+          <w:lang w:val="en-US" w:eastAsia="zh-CN"/>
+        </w:rPr>
+        <w:t>同理，我们还可以给最高级联层级实现阴影淡出效果（该配置放在Directional里</w:t>
+      </w:r>
+      <w:bookmarkStart w:id="0" w:name="_GoBack"/>
+      <w:bookmarkEnd w:id="0"/>
+      <w:r>
+        <w:rPr>
+          <w:rFonts w:hint="eastAsia"/>
+          <w:lang w:val="en-US" w:eastAsia="zh-CN"/>
+        </w:rPr>
+        <w:t>）：</w:t>
+      </w:r>
+    </w:p>
+    <w:p>
+      <w:pPr>
+        <w:rPr>
+          <w:rFonts w:hint="default"/>
+          <w:lang w:val="en-US" w:eastAsia="zh-CN"/>
+        </w:rPr>
+      </w:pPr>
+      <w:r>
+        <w:drawing>
+          <wp:inline distT="0" distB="0" distL="114300" distR="114300">
+            <wp:extent cx="3851910" cy="1524000"/>
+            <wp:effectExtent l="0" t="0" r="3810" b="0"/>
+            <wp:docPr id="22" name="图片 11"/>
+            <wp:cNvGraphicFramePr>
+              <a:graphicFrameLocks xmlns:a="http://schemas.openxmlformats.org/drawingml/2006/main" noChangeAspect="1"/>
+            </wp:cNvGraphicFramePr>
+            <a:graphic xmlns:a="http://schemas.openxmlformats.org/drawingml/2006/main">
+              <a:graphicData uri="http://schemas.openxmlformats.org/drawingml/2006/picture">
+                <pic:pic xmlns:pic="http://schemas.openxmlformats.org/drawingml/2006/picture">
+                  <pic:nvPicPr>
+                    <pic:cNvPr id="22" name="图片 11"/>
+                    <pic:cNvPicPr>
+                      <a:picLocks noChangeAspect="1"/>
+                    </pic:cNvPicPr>
+                  </pic:nvPicPr>
+                  <pic:blipFill>
+                    <a:blip r:embed="rId25"/>
+                    <a:stretch>
+                      <a:fillRect/>
+                    </a:stretch>
+                  </pic:blipFill>
+                  <pic:spPr>
+                    <a:xfrm>
+                      <a:off x="0" y="0"/>
+                      <a:ext cx="3851910" cy="1524000"/>
                     </a:xfrm>
                     <a:prstGeom prst="rect">
                       <a:avLst/>

</xml_diff>